<commit_message>
Ultimos cambios adaline personal
</commit_message>
<xml_diff>
--- a/Practica01_Perceptron/Practica01_Perceptron.docx
+++ b/Practica01_Perceptron/Practica01_Perceptron.docx
@@ -660,7 +660,7 @@
             <w:docPart w:val="998E239EFA9D4DCCBFC0703F9CE86C13"/>
           </w:placeholder>
           <w:dataBinding w:prefixMappings="xmlns:ns0='http://schemas.microsoft.com/office/2006/coverPageProps' " w:xpath="/ns0:CoverPageProperties[1]/ns0:PublishDate[1]" w:storeItemID="{55AF091B-3C7A-41E3-B477-F2FDAA23CFDA}"/>
-          <w:date w:fullDate="2019-08-27T00:00:00Z">
+          <w:date w:fullDate="2019-09-03T00:00:00Z">
             <w:dateFormat w:val="dd/MM/yyyy"/>
             <w:lid w:val="es-MX"/>
             <w:storeMappedDataAs w:val="dateTime"/>
@@ -674,7 +674,7 @@
               <w:rFonts w:ascii="Roboto Condensed" w:hAnsi="Roboto Condensed"/>
               <w:sz w:val="26"/>
             </w:rPr>
-            <w:t>27/08/2019</w:t>
+            <w:t>03/09/2019</w:t>
           </w:r>
         </w:sdtContent>
       </w:sdt>
@@ -706,12 +706,7 @@
     </w:p>
     <w:p>
       <w:r>
-        <w:t xml:space="preserve">Este modelo se concibió como un sistema capaz de realizar tareas de clasificación de forma automática. La idea era disponer de un sistema que, a partir de un conjunto de ejemplos de clases diferentes, fuera capaz de determinar las ecuaciones de las superficies que hacían de frontera de dichas clases. La información sobre la que se basaba el sistema estaba constituida por los ejemplos existentes de las diferentes clases. </w:t>
-      </w:r>
-      <w:bookmarkStart w:id="0" w:name="_GoBack"/>
-      <w:bookmarkEnd w:id="0"/>
-      <w:r>
-        <w:t xml:space="preserve">Son dichos patrones de entrenamiento los que aportaban la información necesaria para que el sistema construyera las superficies discriminantes, y además actuara como un discriminador para ejemplos nuevos desconocidos. El sistema, al fina del proceso, era capaz de </w:t>
+        <w:t xml:space="preserve">Este modelo se concibió como un sistema capaz de realizar tareas de clasificación de forma automática. La idea era disponer de un sistema que, a partir de un conjunto de ejemplos de clases diferentes, fuera capaz de determinar las ecuaciones de las superficies que hacían de frontera de dichas clases. La información sobre la que se basaba el sistema estaba constituida por los ejemplos existentes de las diferentes clases. Son dichos patrones de entrenamiento los que aportaban la información necesaria para que el sistema construyera las superficies discriminantes, y además actuara como un discriminador para ejemplos nuevos desconocidos. El sistema, al fina del proceso, era capaz de </w:t>
       </w:r>
       <w:r>
         <w:t>determinar</w:t>
@@ -2062,7 +2057,15 @@
       </w:r>
       <w:proofErr w:type="spellEnd"/>
       <w:r>
-        <w:t xml:space="preserve"> desarrollado con ayuda del framework </w:t>
+        <w:t xml:space="preserve"> desarrollado con ayuda del </w:t>
+      </w:r>
+      <w:proofErr w:type="spellStart"/>
+      <w:r>
+        <w:t>framework</w:t>
+      </w:r>
+      <w:proofErr w:type="spellEnd"/>
+      <w:r>
+        <w:t xml:space="preserve"> </w:t>
       </w:r>
       <w:proofErr w:type="spellStart"/>
       <w:r>
@@ -11437,10 +11440,7 @@
       <w:pStyle w:val="Encabezado"/>
     </w:pPr>
     <w:r>
-      <w:t>Flores Camarena, Luis Manuel</w:t>
-    </w:r>
-    <w:r>
-      <w:t xml:space="preserve"> </w:t>
+      <w:t xml:space="preserve">Flores Camarena, Luis Manuel </w:t>
     </w:r>
     <w:r>
       <w:ptab w:relativeTo="margin" w:alignment="center" w:leader="none"/>
@@ -12510,6 +12510,7 @@
     <w:rsid w:val="00656218"/>
     <w:rsid w:val="007A5343"/>
     <w:rsid w:val="00AE652A"/>
+    <w:rsid w:val="00DC1834"/>
   </w:rsids>
   <m:mathPr>
     <m:mathFont m:val="Cambria Math"/>
@@ -13286,7 +13287,7 @@
 
 <file path=customXml/item1.xml><?xml version="1.0" encoding="utf-8"?>
 <CoverPageProperties xmlns="http://schemas.microsoft.com/office/2006/coverPageProps">
-  <PublishDate>2019-08-27T00:00:00</PublishDate>
+  <PublishDate>2019-09-03T00:00:00</PublishDate>
   <Abstract/>
   <CompanyAddress/>
   <CompanyPhone/>

</xml_diff>